<commit_message>
Deleting reporte when edit and create the new report
</commit_message>
<xml_diff>
--- a/public/templates/reporte.docx
+++ b/public/templates/reporte.docx
@@ -124,12 +124,14 @@
         <w:ind w:left="6480"/>
         <w:jc w:val="right"/>
         <w:rPr>
-          <w:rFonts w:ascii="Times New Roman" w:eastAsia="Times New Roman" w:hAnsi="Times New Roman" w:cs="Times New Roman"/>
+          <w:rFonts w:ascii="Arial" w:eastAsia="Times New Roman" w:hAnsi="Arial" w:cs="Arial"/>
           <w:sz w:val="24"/>
           <w:szCs w:val="24"/>
           <w:lang w:eastAsia="es-MX"/>
         </w:rPr>
       </w:pPr>
+      <w:bookmarkStart w:id="0" w:name="_GoBack"/>
+      <w:bookmarkEnd w:id="0"/>
       <w:r>
         <w:rPr>
           <w:rFonts w:ascii="Arial" w:eastAsia="Times New Roman" w:hAnsi="Arial" w:cs="Arial"/>
@@ -140,7 +142,7 @@
       </w:r>
       <w:r>
         <w:rPr>
-          <w:rFonts w:ascii="Times New Roman" w:eastAsia="Times New Roman" w:hAnsi="Times New Roman" w:cs="Times New Roman"/>
+          <w:rFonts w:ascii="Arial" w:eastAsia="Times New Roman" w:hAnsi="Arial" w:cs="Arial"/>
           <w:sz w:val="24"/>
           <w:szCs w:val="24"/>
           <w:lang w:eastAsia="es-MX"/>
@@ -633,6 +635,7 @@
     <w:p>
       <w:pPr>
         <w:spacing w:after="0" w:line="240" w:lineRule="auto"/>
+        <w:jc w:val="both"/>
         <w:rPr>
           <w:rFonts w:ascii="Times New Roman" w:eastAsia="Times New Roman" w:hAnsi="Times New Roman" w:cs="Times New Roman"/>
           <w:sz w:val="24"/>
@@ -648,8 +651,6 @@
         </w:rPr>
         <w:t>Le informamos que Delta Car le enviará mensajes y correos en donde usted podrá visualizar Imágenes y Videos del estado de su automóvil, los avances del servicio solicitado, así como también podrá recibir cotización de servicios adicionales que pueda requerir su unidad.</w:t>
       </w:r>
-      <w:bookmarkStart w:id="0" w:name="_GoBack"/>
-      <w:bookmarkEnd w:id="0"/>
     </w:p>
     <w:sectPr>
       <w:footerReference w:type="default" r:id="rId7"/>
@@ -713,6 +714,7 @@
   <w:p>
     <w:pPr>
       <w:spacing w:after="0" w:line="240" w:lineRule="auto"/>
+      <w:jc w:val="both"/>
       <w:rPr>
         <w:rFonts w:ascii="Arial" w:eastAsia="Times New Roman" w:hAnsi="Arial" w:cs="Arial"/>
         <w:color w:val="000000"/>
@@ -735,6 +737,7 @@
   <w:p>
     <w:pPr>
       <w:spacing w:after="0" w:line="240" w:lineRule="auto"/>
+      <w:jc w:val="both"/>
       <w:rPr>
         <w:rFonts w:ascii="Times New Roman" w:eastAsia="Times New Roman" w:hAnsi="Times New Roman" w:cs="Times New Roman"/>
         <w:sz w:val="24"/>
@@ -756,6 +759,7 @@
   <w:p>
     <w:pPr>
       <w:spacing w:after="0" w:line="240" w:lineRule="auto"/>
+      <w:jc w:val="both"/>
     </w:pPr>
     <w:r>
       <w:rPr>

</xml_diff>

<commit_message>
Nuevo formato de PDF
</commit_message>
<xml_diff>
--- a/public/templates/reporte.docx
+++ b/public/templates/reporte.docx
@@ -130,8 +130,6 @@
           <w:lang w:eastAsia="es-MX"/>
         </w:rPr>
       </w:pPr>
-      <w:bookmarkStart w:id="0" w:name="_GoBack"/>
-      <w:bookmarkEnd w:id="0"/>
       <w:r>
         <w:rPr>
           <w:rFonts w:ascii="Arial" w:eastAsia="Times New Roman" w:hAnsi="Arial" w:cs="Arial"/>
@@ -268,21 +266,11 @@
         <w:t>El costo del servicio que usted amablemente contrato a Delta Car es de:</w:t>
       </w:r>
     </w:p>
-    <w:p>
-      <w:pPr>
-        <w:spacing w:after="0" w:line="240" w:lineRule="auto"/>
-        <w:rPr>
-          <w:rFonts w:ascii="Arial" w:eastAsia="Times New Roman" w:hAnsi="Arial" w:cs="Arial"/>
-          <w:color w:val="000000"/>
-          <w:lang w:eastAsia="es-MX"/>
-        </w:rPr>
-      </w:pPr>
-    </w:p>
     <w:tbl>
       <w:tblPr>
         <w:tblStyle w:val="Tablanormal5"/>
+        <w:tblpPr w:leftFromText="141" w:rightFromText="141" w:vertAnchor="text" w:horzAnchor="page" w:tblpX="1810" w:tblpY="187"/>
         <w:tblW w:w="0" w:type="auto"/>
-        <w:tblInd w:w="3123" w:type="dxa"/>
         <w:tblLook w:val="04A0" w:firstRow="1" w:lastRow="0" w:firstColumn="1" w:lastColumn="0" w:noHBand="0" w:noVBand="1"/>
       </w:tblPr>
       <w:tblGrid>
@@ -446,16 +434,7 @@
                 <w:szCs w:val="24"/>
                 <w:lang w:eastAsia="es-MX"/>
               </w:rPr>
-              <w:t>$</w:t>
-            </w:r>
-            <w:r>
-              <w:rPr>
-                <w:rFonts w:ascii="Times New Roman" w:eastAsia="Times New Roman" w:hAnsi="Times New Roman" w:cs="Times New Roman"/>
-                <w:sz w:val="24"/>
-                <w:szCs w:val="24"/>
-                <w:lang w:eastAsia="es-MX"/>
-              </w:rPr>
-              <w:t>${costo}</w:t>
+              <w:t>$${costo}</w:t>
             </w:r>
           </w:p>
         </w:tc>
@@ -465,6 +444,16 @@
       <w:pPr>
         <w:spacing w:after="0" w:line="240" w:lineRule="auto"/>
         <w:rPr>
+          <w:rFonts w:ascii="Arial" w:eastAsia="Times New Roman" w:hAnsi="Arial" w:cs="Arial"/>
+          <w:color w:val="000000"/>
+          <w:lang w:eastAsia="es-MX"/>
+        </w:rPr>
+      </w:pPr>
+    </w:p>
+    <w:p>
+      <w:pPr>
+        <w:spacing w:after="0" w:line="240" w:lineRule="auto"/>
+        <w:rPr>
           <w:rFonts w:ascii="Times New Roman" w:eastAsia="Times New Roman" w:hAnsi="Times New Roman" w:cs="Times New Roman"/>
           <w:sz w:val="24"/>
           <w:szCs w:val="24"/>
@@ -476,52 +465,84 @@
       <w:pPr>
         <w:spacing w:after="0" w:line="240" w:lineRule="auto"/>
         <w:rPr>
+          <w:rFonts w:ascii="Times New Roman" w:eastAsia="Times New Roman" w:hAnsi="Times New Roman" w:cs="Times New Roman"/>
+          <w:sz w:val="24"/>
+          <w:szCs w:val="24"/>
+          <w:lang w:eastAsia="es-MX"/>
+        </w:rPr>
+      </w:pPr>
+      <w:bookmarkStart w:id="0" w:name="_GoBack"/>
+      <w:bookmarkEnd w:id="0"/>
+    </w:p>
+    <w:p>
+      <w:pPr>
+        <w:spacing w:after="0" w:line="240" w:lineRule="auto"/>
+        <w:ind w:left="4320" w:firstLine="720"/>
+        <w:jc w:val="right"/>
+        <w:rPr>
+          <w:rFonts w:ascii="Times New Roman" w:eastAsia="Times New Roman" w:hAnsi="Times New Roman" w:cs="Times New Roman"/>
+          <w:sz w:val="24"/>
+          <w:szCs w:val="24"/>
+          <w:lang w:eastAsia="es-MX"/>
+        </w:rPr>
+      </w:pPr>
+      <w:r>
+        <w:rPr>
           <w:rFonts w:ascii="Arial" w:eastAsia="Times New Roman" w:hAnsi="Arial" w:cs="Arial"/>
           <w:color w:val="000000"/>
           <w:lang w:eastAsia="es-MX"/>
         </w:rPr>
-      </w:pPr>
-    </w:p>
-    <w:p>
-      <w:pPr>
-        <w:spacing w:after="0" w:line="240" w:lineRule="auto"/>
-        <w:rPr>
-          <w:rFonts w:ascii="Arial" w:eastAsia="Times New Roman" w:hAnsi="Arial" w:cs="Arial"/>
-          <w:b/>
+        <w:t>Total:    </w:t>
+      </w:r>
+      <w:r>
+        <w:rPr>
+          <w:rFonts w:ascii="Arial" w:eastAsia="Times New Roman" w:hAnsi="Arial" w:cs="Arial"/>
+          <w:color w:val="000000"/>
+          <w:lang w:eastAsia="es-MX"/>
+        </w:rPr>
+        <w:t>$</w:t>
+      </w:r>
+      <w:r>
+        <w:rPr>
+          <w:rFonts w:ascii="Arial" w:eastAsia="Times New Roman" w:hAnsi="Arial" w:cs="Arial"/>
           <w:bCs/>
           <w:color w:val="000000"/>
           <w:lang w:eastAsia="es-MX"/>
         </w:rPr>
+        <w:t>${total}</w:t>
+      </w:r>
+    </w:p>
+    <w:p>
+      <w:pPr>
+        <w:spacing w:after="240" w:line="240" w:lineRule="auto"/>
+        <w:rPr>
+          <w:rFonts w:ascii="Times New Roman" w:eastAsia="Times New Roman" w:hAnsi="Times New Roman" w:cs="Times New Roman"/>
+          <w:sz w:val="24"/>
+          <w:szCs w:val="24"/>
+          <w:lang w:eastAsia="es-MX"/>
+        </w:rPr>
       </w:pPr>
       <w:r>
         <w:rPr>
-          <w:rFonts w:ascii="Arial" w:eastAsia="Times New Roman" w:hAnsi="Arial" w:cs="Arial"/>
-          <w:color w:val="000000"/>
-          <w:lang w:eastAsia="es-MX"/>
-        </w:rPr>
-        <w:t>Incluye:</w:t>
+          <w:rFonts w:ascii="Times New Roman" w:eastAsia="Times New Roman" w:hAnsi="Times New Roman" w:cs="Times New Roman"/>
+          <w:sz w:val="24"/>
+          <w:szCs w:val="24"/>
+          <w:lang w:eastAsia="es-MX"/>
+        </w:rPr>
+        <w:br/>
       </w:r>
-    </w:p>
-    <w:p>
-      <w:pPr>
-        <w:spacing w:after="0" w:line="240" w:lineRule="auto"/>
-        <w:rPr>
-          <w:rFonts w:ascii="Arial" w:eastAsia="Times New Roman" w:hAnsi="Arial" w:cs="Arial"/>
-          <w:b/>
-          <w:bCs/>
-          <w:color w:val="000000"/>
-          <w:lang w:eastAsia="es-MX"/>
-        </w:rPr>
-      </w:pPr>
     </w:p>
     <w:tbl>
       <w:tblPr>
         <w:tblStyle w:val="Tablanormal5"/>
+        <w:tblpPr w:leftFromText="141" w:rightFromText="141" w:vertAnchor="text" w:horzAnchor="page" w:tblpX="1810" w:tblpY="-30"/>
         <w:tblW w:w="0" w:type="auto"/>
         <w:tblLook w:val="04A0" w:firstRow="1" w:lastRow="0" w:firstColumn="1" w:lastColumn="0" w:noHBand="0" w:noVBand="1"/>
       </w:tblPr>
       <w:tblGrid>
-        <w:gridCol w:w="2834"/>
+        <w:gridCol w:w="2693"/>
+        <w:gridCol w:w="1559"/>
+        <w:gridCol w:w="1453"/>
       </w:tblGrid>
       <w:tr>
         <w:trPr>
@@ -530,7 +551,7 @@
         <w:tc>
           <w:tcPr>
             <w:cnfStyle w:val="001000000100" w:firstRow="0" w:lastRow="0" w:firstColumn="1" w:lastColumn="0" w:oddVBand="0" w:evenVBand="0" w:oddHBand="0" w:evenHBand="0" w:firstRowFirstColumn="1" w:firstRowLastColumn="0" w:lastRowFirstColumn="0" w:lastRowLastColumn="0"/>
-            <w:tcW w:w="2834" w:type="dxa"/>
+            <w:tcW w:w="2693" w:type="dxa"/>
           </w:tcPr>
           <w:p>
             <w:pPr>
@@ -548,7 +569,138 @@
                 <w:szCs w:val="24"/>
                 <w:lang w:eastAsia="es-MX"/>
               </w:rPr>
-              <w:t>${incluye}</w:t>
+              <w:t>Servicio Adicional</w:t>
+            </w:r>
+          </w:p>
+        </w:tc>
+        <w:tc>
+          <w:tcPr>
+            <w:tcW w:w="1559" w:type="dxa"/>
+          </w:tcPr>
+          <w:p>
+            <w:pPr>
+              <w:cnfStyle w:val="100000000000" w:firstRow="1" w:lastRow="0" w:firstColumn="0" w:lastColumn="0" w:oddVBand="0" w:evenVBand="0" w:oddHBand="0" w:evenHBand="0" w:firstRowFirstColumn="0" w:firstRowLastColumn="0" w:lastRowFirstColumn="0" w:lastRowLastColumn="0"/>
+              <w:rPr>
+                <w:rFonts w:ascii="Times New Roman" w:eastAsia="Times New Roman" w:hAnsi="Times New Roman" w:cs="Times New Roman"/>
+                <w:sz w:val="24"/>
+                <w:szCs w:val="24"/>
+                <w:lang w:eastAsia="es-MX"/>
+              </w:rPr>
+            </w:pPr>
+            <w:r>
+              <w:rPr>
+                <w:rFonts w:ascii="Times New Roman" w:eastAsia="Times New Roman" w:hAnsi="Times New Roman" w:cs="Times New Roman"/>
+                <w:sz w:val="24"/>
+                <w:szCs w:val="24"/>
+                <w:lang w:eastAsia="es-MX"/>
+              </w:rPr>
+              <w:t>Cantidad</w:t>
+            </w:r>
+          </w:p>
+        </w:tc>
+        <w:tc>
+          <w:tcPr>
+            <w:tcW w:w="1453" w:type="dxa"/>
+          </w:tcPr>
+          <w:p>
+            <w:pPr>
+              <w:cnfStyle w:val="100000000000" w:firstRow="1" w:lastRow="0" w:firstColumn="0" w:lastColumn="0" w:oddVBand="0" w:evenVBand="0" w:oddHBand="0" w:evenHBand="0" w:firstRowFirstColumn="0" w:firstRowLastColumn="0" w:lastRowFirstColumn="0" w:lastRowLastColumn="0"/>
+              <w:rPr>
+                <w:rFonts w:ascii="Times New Roman" w:eastAsia="Times New Roman" w:hAnsi="Times New Roman" w:cs="Times New Roman"/>
+                <w:sz w:val="24"/>
+                <w:szCs w:val="24"/>
+                <w:lang w:eastAsia="es-MX"/>
+              </w:rPr>
+            </w:pPr>
+            <w:r>
+              <w:rPr>
+                <w:rFonts w:ascii="Times New Roman" w:eastAsia="Times New Roman" w:hAnsi="Times New Roman" w:cs="Times New Roman"/>
+                <w:sz w:val="24"/>
+                <w:szCs w:val="24"/>
+                <w:lang w:eastAsia="es-MX"/>
+              </w:rPr>
+              <w:t>Costo</w:t>
+            </w:r>
+          </w:p>
+        </w:tc>
+      </w:tr>
+      <w:tr>
+        <w:trPr>
+          <w:cnfStyle w:val="000000100000" w:firstRow="0" w:lastRow="0" w:firstColumn="0" w:lastColumn="0" w:oddVBand="0" w:evenVBand="0" w:oddHBand="1" w:evenHBand="0" w:firstRowFirstColumn="0" w:firstRowLastColumn="0" w:lastRowFirstColumn="0" w:lastRowLastColumn="0"/>
+          <w:trHeight w:val="264"/>
+        </w:trPr>
+        <w:tc>
+          <w:tcPr>
+            <w:cnfStyle w:val="001000000000" w:firstRow="0" w:lastRow="0" w:firstColumn="1" w:lastColumn="0" w:oddVBand="0" w:evenVBand="0" w:oddHBand="0" w:evenHBand="0" w:firstRowFirstColumn="0" w:firstRowLastColumn="0" w:lastRowFirstColumn="0" w:lastRowLastColumn="0"/>
+            <w:tcW w:w="2693" w:type="dxa"/>
+          </w:tcPr>
+          <w:p>
+            <w:pPr>
+              <w:rPr>
+                <w:rFonts w:ascii="Times New Roman" w:eastAsia="Times New Roman" w:hAnsi="Times New Roman" w:cs="Times New Roman"/>
+                <w:sz w:val="24"/>
+                <w:szCs w:val="24"/>
+                <w:lang w:eastAsia="es-MX"/>
+              </w:rPr>
+            </w:pPr>
+            <w:r>
+              <w:rPr>
+                <w:rFonts w:ascii="Times New Roman" w:eastAsia="Times New Roman" w:hAnsi="Times New Roman" w:cs="Times New Roman"/>
+                <w:sz w:val="24"/>
+                <w:szCs w:val="24"/>
+                <w:lang w:eastAsia="es-MX"/>
+              </w:rPr>
+              <w:t>${servicioA}</w:t>
+            </w:r>
+          </w:p>
+        </w:tc>
+        <w:tc>
+          <w:tcPr>
+            <w:tcW w:w="1559" w:type="dxa"/>
+          </w:tcPr>
+          <w:p>
+            <w:pPr>
+              <w:cnfStyle w:val="000000100000" w:firstRow="0" w:lastRow="0" w:firstColumn="0" w:lastColumn="0" w:oddVBand="0" w:evenVBand="0" w:oddHBand="1" w:evenHBand="0" w:firstRowFirstColumn="0" w:firstRowLastColumn="0" w:lastRowFirstColumn="0" w:lastRowLastColumn="0"/>
+              <w:rPr>
+                <w:rFonts w:ascii="Times New Roman" w:eastAsia="Times New Roman" w:hAnsi="Times New Roman" w:cs="Times New Roman"/>
+                <w:sz w:val="24"/>
+                <w:szCs w:val="24"/>
+                <w:lang w:eastAsia="es-MX"/>
+              </w:rPr>
+            </w:pPr>
+            <w:r>
+              <w:rPr>
+                <w:rFonts w:ascii="Times New Roman" w:eastAsia="Times New Roman" w:hAnsi="Times New Roman" w:cs="Times New Roman"/>
+                <w:sz w:val="24"/>
+                <w:szCs w:val="24"/>
+                <w:lang w:eastAsia="es-MX"/>
+              </w:rPr>
+              <w:t>${cantidadA}</w:t>
+            </w:r>
+          </w:p>
+        </w:tc>
+        <w:tc>
+          <w:tcPr>
+            <w:tcW w:w="1453" w:type="dxa"/>
+          </w:tcPr>
+          <w:p>
+            <w:pPr>
+              <w:cnfStyle w:val="000000100000" w:firstRow="0" w:lastRow="0" w:firstColumn="0" w:lastColumn="0" w:oddVBand="0" w:evenVBand="0" w:oddHBand="1" w:evenHBand="0" w:firstRowFirstColumn="0" w:firstRowLastColumn="0" w:lastRowFirstColumn="0" w:lastRowLastColumn="0"/>
+              <w:rPr>
+                <w:rFonts w:ascii="Times New Roman" w:eastAsia="Times New Roman" w:hAnsi="Times New Roman" w:cs="Times New Roman"/>
+                <w:sz w:val="24"/>
+                <w:szCs w:val="24"/>
+                <w:lang w:eastAsia="es-MX"/>
+              </w:rPr>
+            </w:pPr>
+            <w:r>
+              <w:rPr>
+                <w:rFonts w:ascii="Times New Roman" w:eastAsia="Times New Roman" w:hAnsi="Times New Roman" w:cs="Times New Roman"/>
+                <w:sz w:val="24"/>
+                <w:szCs w:val="24"/>
+                <w:lang w:eastAsia="es-MX"/>
+              </w:rPr>
+              <w:t>$${costoA}</w:t>
             </w:r>
           </w:p>
         </w:tc>
@@ -556,7 +708,7 @@
     </w:tbl>
     <w:p>
       <w:pPr>
-        <w:spacing w:after="0" w:line="240" w:lineRule="auto"/>
+        <w:spacing w:after="240" w:line="240" w:lineRule="auto"/>
         <w:rPr>
           <w:rFonts w:ascii="Times New Roman" w:eastAsia="Times New Roman" w:hAnsi="Times New Roman" w:cs="Times New Roman"/>
           <w:sz w:val="24"/>
@@ -568,69 +720,24 @@
     <w:p>
       <w:pPr>
         <w:spacing w:after="0" w:line="240" w:lineRule="auto"/>
-        <w:ind w:left="4320" w:firstLine="720"/>
-        <w:jc w:val="right"/>
-        <w:rPr>
-          <w:rFonts w:ascii="Times New Roman" w:eastAsia="Times New Roman" w:hAnsi="Times New Roman" w:cs="Times New Roman"/>
-          <w:sz w:val="24"/>
-          <w:szCs w:val="24"/>
-          <w:lang w:eastAsia="es-MX"/>
-        </w:rPr>
-      </w:pPr>
-      <w:r>
+        <w:jc w:val="both"/>
         <w:rPr>
           <w:rFonts w:ascii="Arial" w:eastAsia="Times New Roman" w:hAnsi="Arial" w:cs="Arial"/>
           <w:color w:val="000000"/>
           <w:lang w:eastAsia="es-MX"/>
         </w:rPr>
-        <w:t>Total:    </w:t>
-      </w:r>
-      <w:r>
+      </w:pPr>
+    </w:p>
+    <w:p>
+      <w:pPr>
+        <w:spacing w:after="0" w:line="240" w:lineRule="auto"/>
+        <w:jc w:val="both"/>
         <w:rPr>
           <w:rFonts w:ascii="Arial" w:eastAsia="Times New Roman" w:hAnsi="Arial" w:cs="Arial"/>
           <w:color w:val="000000"/>
           <w:lang w:eastAsia="es-MX"/>
         </w:rPr>
-        <w:t>$</w:t>
-      </w:r>
-      <w:r>
-        <w:rPr>
-          <w:rFonts w:ascii="Arial" w:eastAsia="Times New Roman" w:hAnsi="Arial" w:cs="Arial"/>
-          <w:bCs/>
-          <w:color w:val="000000"/>
-          <w:lang w:eastAsia="es-MX"/>
-        </w:rPr>
-        <w:t>${total}</w:t>
-      </w:r>
-    </w:p>
-    <w:p>
-      <w:pPr>
-        <w:spacing w:after="240" w:line="240" w:lineRule="auto"/>
-        <w:rPr>
-          <w:rFonts w:ascii="Times New Roman" w:eastAsia="Times New Roman" w:hAnsi="Times New Roman" w:cs="Times New Roman"/>
-          <w:sz w:val="24"/>
-          <w:szCs w:val="24"/>
-          <w:lang w:eastAsia="es-MX"/>
-        </w:rPr>
-      </w:pPr>
-      <w:r>
-        <w:rPr>
-          <w:rFonts w:ascii="Times New Roman" w:eastAsia="Times New Roman" w:hAnsi="Times New Roman" w:cs="Times New Roman"/>
-          <w:sz w:val="24"/>
-          <w:szCs w:val="24"/>
-          <w:lang w:eastAsia="es-MX"/>
-        </w:rPr>
-        <w:br/>
-      </w:r>
-      <w:r>
-        <w:rPr>
-          <w:rFonts w:ascii="Times New Roman" w:eastAsia="Times New Roman" w:hAnsi="Times New Roman" w:cs="Times New Roman"/>
-          <w:sz w:val="24"/>
-          <w:szCs w:val="24"/>
-          <w:lang w:eastAsia="es-MX"/>
-        </w:rPr>
-        <w:br/>
-      </w:r>
+      </w:pPr>
     </w:p>
     <w:p>
       <w:pPr>
@@ -1193,6 +1300,7 @@
   <w:style w:type="paragraph" w:default="1" w:styleId="Normal">
     <w:name w:val="Normal"/>
     <w:qFormat/>
+    <w:rsid w:val="00FD6F3C"/>
   </w:style>
   <w:style w:type="character" w:default="1" w:styleId="Fuentedeprrafopredeter">
     <w:name w:val="Default Paragraph Font"/>

</xml_diff>

<commit_message>
Que pasa si no hay servicios adicionales
</commit_message>
<xml_diff>
--- a/public/templates/reporte.docx
+++ b/public/templates/reporte.docx
@@ -263,7 +263,23 @@
           <w:color w:val="000000"/>
           <w:lang w:eastAsia="es-MX"/>
         </w:rPr>
-        <w:t>El costo del servicio que usted amablemente contrato a Delta Car es de:</w:t>
+        <w:t xml:space="preserve">El costo del servicio que usted amablemente </w:t>
+      </w:r>
+      <w:r>
+        <w:rPr>
+          <w:rFonts w:ascii="Arial" w:eastAsia="Times New Roman" w:hAnsi="Arial" w:cs="Arial"/>
+          <w:color w:val="000000"/>
+          <w:lang w:eastAsia="es-MX"/>
+        </w:rPr>
+        <w:t>solicitó</w:t>
+      </w:r>
+      <w:r>
+        <w:rPr>
+          <w:rFonts w:ascii="Arial" w:eastAsia="Times New Roman" w:hAnsi="Arial" w:cs="Arial"/>
+          <w:color w:val="000000"/>
+          <w:lang w:eastAsia="es-MX"/>
+        </w:rPr>
+        <w:t xml:space="preserve"> a Delta Car es de:</w:t>
       </w:r>
     </w:p>
     <w:tbl>
@@ -471,8 +487,6 @@
           <w:lang w:eastAsia="es-MX"/>
         </w:rPr>
       </w:pPr>
-      <w:bookmarkStart w:id="0" w:name="_GoBack"/>
-      <w:bookmarkEnd w:id="0"/>
     </w:p>
     <w:p>
       <w:pPr>
@@ -738,6 +752,30 @@
           <w:lang w:eastAsia="es-MX"/>
         </w:rPr>
       </w:pPr>
+    </w:p>
+    <w:p>
+      <w:pPr>
+        <w:spacing w:after="0" w:line="240" w:lineRule="auto"/>
+        <w:jc w:val="both"/>
+        <w:rPr>
+          <w:rFonts w:ascii="Arial" w:eastAsia="Times New Roman" w:hAnsi="Arial" w:cs="Arial"/>
+          <w:color w:val="000000"/>
+          <w:lang w:eastAsia="es-MX"/>
+        </w:rPr>
+      </w:pPr>
+    </w:p>
+    <w:p>
+      <w:pPr>
+        <w:spacing w:after="0" w:line="240" w:lineRule="auto"/>
+        <w:jc w:val="both"/>
+        <w:rPr>
+          <w:rFonts w:ascii="Arial" w:eastAsia="Times New Roman" w:hAnsi="Arial" w:cs="Arial"/>
+          <w:color w:val="000000"/>
+          <w:lang w:eastAsia="es-MX"/>
+        </w:rPr>
+      </w:pPr>
+      <w:bookmarkStart w:id="0" w:name="_GoBack"/>
+      <w:bookmarkEnd w:id="0"/>
     </w:p>
     <w:p>
       <w:pPr>

</xml_diff>

<commit_message>
Cambio de tipografía en reportes
</commit_message>
<xml_diff>
--- a/public/templates/reporte.docx
+++ b/public/templates/reporte.docx
@@ -21,7 +21,7 @@
           <w:lang w:val="es-ES_tradnl" w:eastAsia="es-ES_tradnl"/>
         </w:rPr>
         <w:drawing>
-          <wp:anchor distT="0" distB="0" distL="114300" distR="114300" simplePos="0" relativeHeight="251658240" behindDoc="1" locked="0" layoutInCell="1" allowOverlap="1" wp14:anchorId="19B22E01" wp14:editId="639B9D19">
+          <wp:anchor distT="0" distB="0" distL="114300" distR="114300" simplePos="0" relativeHeight="251659264" behindDoc="1" locked="0" layoutInCell="1" allowOverlap="1" wp14:anchorId="56B0AD71" wp14:editId="52FAB8F8">
             <wp:simplePos x="0" y="0"/>
             <wp:positionH relativeFrom="column">
               <wp:posOffset>-325298</wp:posOffset>
@@ -125,83 +125,92 @@
         <w:jc w:val="right"/>
         <w:rPr>
           <w:rFonts w:ascii="Arial" w:eastAsia="Times New Roman" w:hAnsi="Arial" w:cs="Arial"/>
-          <w:sz w:val="24"/>
-          <w:szCs w:val="24"/>
+          <w:color w:val="404040" w:themeColor="text1" w:themeTint="BF"/>
           <w:lang w:eastAsia="es-MX"/>
         </w:rPr>
       </w:pPr>
       <w:r>
         <w:rPr>
           <w:rFonts w:ascii="Arial" w:eastAsia="Times New Roman" w:hAnsi="Arial" w:cs="Arial"/>
-          <w:color w:val="000000"/>
-          <w:lang w:eastAsia="es-MX"/>
-        </w:rPr>
-        <w:t> </w:t>
+          <w:color w:val="404040" w:themeColor="text1" w:themeTint="BF"/>
+          <w:lang w:eastAsia="es-MX"/>
+        </w:rPr>
+        <w:t> ${</w:t>
       </w:r>
       <w:r>
         <w:rPr>
           <w:rFonts w:ascii="Arial" w:eastAsia="Times New Roman" w:hAnsi="Arial" w:cs="Arial"/>
-          <w:sz w:val="24"/>
-          <w:szCs w:val="24"/>
-          <w:lang w:eastAsia="es-MX"/>
-        </w:rPr>
-        <w:t>${fecha}</w:t>
-      </w:r>
-    </w:p>
-    <w:p>
-      <w:pPr>
-        <w:spacing w:after="0" w:line="240" w:lineRule="auto"/>
-        <w:rPr>
-          <w:rFonts w:ascii="Arial" w:eastAsia="Times New Roman" w:hAnsi="Arial" w:cs="Arial"/>
-          <w:color w:val="000000"/>
-          <w:lang w:eastAsia="es-MX"/>
-        </w:rPr>
-      </w:pPr>
-    </w:p>
-    <w:p>
-      <w:pPr>
-        <w:spacing w:after="0" w:line="240" w:lineRule="auto"/>
-        <w:rPr>
-          <w:rFonts w:ascii="Arial" w:eastAsia="Times New Roman" w:hAnsi="Arial" w:cs="Arial"/>
-          <w:color w:val="000000"/>
-          <w:lang w:eastAsia="es-MX"/>
-        </w:rPr>
-      </w:pPr>
-    </w:p>
-    <w:p>
-      <w:pPr>
-        <w:spacing w:after="0" w:line="240" w:lineRule="auto"/>
-        <w:rPr>
-          <w:rFonts w:ascii="Arial" w:eastAsia="Times New Roman" w:hAnsi="Arial" w:cs="Arial"/>
-          <w:color w:val="000000"/>
-          <w:lang w:eastAsia="es-MX"/>
-        </w:rPr>
-      </w:pPr>
-    </w:p>
-    <w:p>
-      <w:pPr>
-        <w:spacing w:after="0" w:line="240" w:lineRule="auto"/>
-        <w:rPr>
-          <w:rFonts w:ascii="Arial" w:eastAsia="Times New Roman" w:hAnsi="Arial" w:cs="Arial"/>
-          <w:bCs/>
-          <w:color w:val="000000"/>
-          <w:lang w:eastAsia="es-MX"/>
-        </w:rPr>
-      </w:pPr>
-      <w:r>
-        <w:rPr>
-          <w:rFonts w:ascii="Arial" w:eastAsia="Times New Roman" w:hAnsi="Arial" w:cs="Arial"/>
-          <w:color w:val="000000"/>
-          <w:lang w:eastAsia="es-MX"/>
-        </w:rPr>
-        <w:t>Estimado (a)</w:t>
+          <w:b/>
+          <w:color w:val="404040" w:themeColor="text1" w:themeTint="BF"/>
+          <w:lang w:eastAsia="es-MX"/>
+        </w:rPr>
+        <w:t>fecha</w:t>
       </w:r>
       <w:r>
         <w:rPr>
           <w:rFonts w:ascii="Arial" w:eastAsia="Times New Roman" w:hAnsi="Arial" w:cs="Arial"/>
+          <w:color w:val="404040" w:themeColor="text1" w:themeTint="BF"/>
+          <w:lang w:eastAsia="es-MX"/>
+        </w:rPr>
+        <w:t>}</w:t>
+      </w:r>
+    </w:p>
+    <w:p>
+      <w:pPr>
+        <w:spacing w:after="0" w:line="240" w:lineRule="auto"/>
+        <w:rPr>
+          <w:rFonts w:ascii="Arial" w:eastAsia="Times New Roman" w:hAnsi="Arial" w:cs="Arial"/>
+          <w:color w:val="404040" w:themeColor="text1" w:themeTint="BF"/>
+          <w:lang w:eastAsia="es-MX"/>
+        </w:rPr>
+      </w:pPr>
+    </w:p>
+    <w:p>
+      <w:pPr>
+        <w:spacing w:after="0" w:line="240" w:lineRule="auto"/>
+        <w:rPr>
+          <w:rFonts w:ascii="Arial" w:eastAsia="Times New Roman" w:hAnsi="Arial" w:cs="Arial"/>
+          <w:color w:val="404040" w:themeColor="text1" w:themeTint="BF"/>
+          <w:lang w:eastAsia="es-MX"/>
+        </w:rPr>
+      </w:pPr>
+      <w:bookmarkStart w:id="0" w:name="_GoBack"/>
+      <w:bookmarkEnd w:id="0"/>
+    </w:p>
+    <w:p>
+      <w:pPr>
+        <w:spacing w:after="0" w:line="240" w:lineRule="auto"/>
+        <w:rPr>
+          <w:rFonts w:ascii="Arial" w:eastAsia="Times New Roman" w:hAnsi="Arial" w:cs="Arial"/>
+          <w:color w:val="404040" w:themeColor="text1" w:themeTint="BF"/>
+          <w:lang w:eastAsia="es-MX"/>
+        </w:rPr>
+      </w:pPr>
+    </w:p>
+    <w:p>
+      <w:pPr>
+        <w:spacing w:after="0" w:line="240" w:lineRule="auto"/>
+        <w:rPr>
+          <w:rFonts w:ascii="Arial" w:eastAsia="Times New Roman" w:hAnsi="Arial" w:cs="Arial"/>
+          <w:bCs/>
+          <w:color w:val="404040" w:themeColor="text1" w:themeTint="BF"/>
+          <w:lang w:eastAsia="es-MX"/>
+        </w:rPr>
+      </w:pPr>
+      <w:r>
+        <w:rPr>
+          <w:rFonts w:ascii="Arial" w:eastAsia="Times New Roman" w:hAnsi="Arial" w:cs="Arial"/>
+          <w:color w:val="404040" w:themeColor="text1" w:themeTint="BF"/>
+          <w:lang w:eastAsia="es-MX"/>
+        </w:rPr>
+        <w:t>Estimado(a)</w:t>
+      </w:r>
+      <w:r>
+        <w:rPr>
+          <w:rFonts w:ascii="Arial" w:eastAsia="Times New Roman" w:hAnsi="Arial" w:cs="Arial"/>
           <w:b/>
           <w:bCs/>
-          <w:color w:val="000000"/>
+          <w:color w:val="404040" w:themeColor="text1" w:themeTint="BF"/>
           <w:lang w:eastAsia="es-MX"/>
         </w:rPr>
         <w:t xml:space="preserve"> </w:t>
@@ -210,81 +219,91 @@
         <w:rPr>
           <w:rFonts w:ascii="Arial" w:eastAsia="Times New Roman" w:hAnsi="Arial" w:cs="Arial"/>
           <w:bCs/>
-          <w:color w:val="000000"/>
-          <w:lang w:eastAsia="es-MX"/>
-        </w:rPr>
-        <w:t>${nombre_</w:t>
+          <w:color w:val="404040" w:themeColor="text1" w:themeTint="BF"/>
+          <w:lang w:eastAsia="es-MX"/>
+        </w:rPr>
+        <w:t>${</w:t>
       </w:r>
       <w:r>
         <w:rPr>
           <w:rFonts w:ascii="Arial" w:eastAsia="Times New Roman" w:hAnsi="Arial" w:cs="Arial"/>
-          <w:bCs/>
-          <w:color w:val="000000"/>
-          <w:lang w:eastAsia="es-MX"/>
-        </w:rPr>
-        <w:t>cliente}</w:t>
-      </w:r>
-    </w:p>
-    <w:p>
-      <w:pPr>
-        <w:spacing w:after="0" w:line="240" w:lineRule="auto"/>
-        <w:rPr>
-          <w:rFonts w:ascii="Arial" w:eastAsia="Times New Roman" w:hAnsi="Arial" w:cs="Arial"/>
           <w:b/>
           <w:bCs/>
-          <w:color w:val="000000"/>
-          <w:lang w:eastAsia="es-MX"/>
-        </w:rPr>
-      </w:pPr>
-    </w:p>
-    <w:p>
-      <w:pPr>
-        <w:spacing w:after="0" w:line="240" w:lineRule="auto"/>
-        <w:rPr>
-          <w:rFonts w:ascii="Times New Roman" w:eastAsia="Times New Roman" w:hAnsi="Times New Roman" w:cs="Times New Roman"/>
-          <w:sz w:val="24"/>
-          <w:szCs w:val="24"/>
-          <w:lang w:eastAsia="es-MX"/>
-        </w:rPr>
-      </w:pPr>
-    </w:p>
-    <w:p>
-      <w:pPr>
-        <w:spacing w:after="0" w:line="240" w:lineRule="auto"/>
-        <w:rPr>
-          <w:rFonts w:ascii="Arial" w:eastAsia="Times New Roman" w:hAnsi="Arial" w:cs="Arial"/>
-          <w:color w:val="000000"/>
-          <w:lang w:eastAsia="es-MX"/>
-        </w:rPr>
-      </w:pPr>
-      <w:r>
-        <w:rPr>
-          <w:rFonts w:ascii="Arial" w:eastAsia="Times New Roman" w:hAnsi="Arial" w:cs="Arial"/>
-          <w:color w:val="000000"/>
-          <w:lang w:eastAsia="es-MX"/>
-        </w:rPr>
-        <w:t xml:space="preserve">El costo del servicio que usted amablemente </w:t>
+          <w:color w:val="404040" w:themeColor="text1" w:themeTint="BF"/>
+          <w:lang w:eastAsia="es-MX"/>
+        </w:rPr>
+        <w:t>nombre_cliente</w:t>
       </w:r>
       <w:r>
         <w:rPr>
           <w:rFonts w:ascii="Arial" w:eastAsia="Times New Roman" w:hAnsi="Arial" w:cs="Arial"/>
-          <w:color w:val="000000"/>
-          <w:lang w:eastAsia="es-MX"/>
-        </w:rPr>
-        <w:t>solicitó</w:t>
+          <w:bCs/>
+          <w:color w:val="404040" w:themeColor="text1" w:themeTint="BF"/>
+          <w:lang w:eastAsia="es-MX"/>
+        </w:rPr>
+        <w:t>}</w:t>
+      </w:r>
+    </w:p>
+    <w:p>
+      <w:pPr>
+        <w:spacing w:after="0" w:line="240" w:lineRule="auto"/>
+        <w:rPr>
+          <w:rFonts w:ascii="Arial" w:eastAsia="Times New Roman" w:hAnsi="Arial" w:cs="Arial"/>
+          <w:b/>
+          <w:bCs/>
+          <w:color w:val="404040" w:themeColor="text1" w:themeTint="BF"/>
+          <w:lang w:eastAsia="es-MX"/>
+        </w:rPr>
+      </w:pPr>
+    </w:p>
+    <w:p>
+      <w:pPr>
+        <w:spacing w:after="0" w:line="240" w:lineRule="auto"/>
+        <w:rPr>
+          <w:rFonts w:ascii="Arial" w:eastAsia="Times New Roman" w:hAnsi="Arial" w:cs="Times New Roman"/>
+          <w:color w:val="404040" w:themeColor="text1" w:themeTint="BF"/>
+          <w:lang w:eastAsia="es-MX"/>
+        </w:rPr>
+      </w:pPr>
+    </w:p>
+    <w:p>
+      <w:pPr>
+        <w:spacing w:after="0" w:line="240" w:lineRule="auto"/>
+        <w:rPr>
+          <w:rFonts w:ascii="Arial" w:eastAsia="Times New Roman" w:hAnsi="Arial" w:cs="Arial"/>
+          <w:color w:val="404040" w:themeColor="text1" w:themeTint="BF"/>
+          <w:lang w:eastAsia="es-MX"/>
+        </w:rPr>
+      </w:pPr>
+      <w:r>
+        <w:rPr>
+          <w:rFonts w:ascii="Arial" w:eastAsia="Times New Roman" w:hAnsi="Arial" w:cs="Arial"/>
+          <w:color w:val="404040" w:themeColor="text1" w:themeTint="BF"/>
+          <w:lang w:eastAsia="es-MX"/>
+        </w:rPr>
+        <w:t xml:space="preserve">El costo del servicio que Usted amablemente solicitó a </w:t>
       </w:r>
       <w:r>
         <w:rPr>
           <w:rFonts w:ascii="Arial" w:eastAsia="Times New Roman" w:hAnsi="Arial" w:cs="Arial"/>
-          <w:color w:val="000000"/>
-          <w:lang w:eastAsia="es-MX"/>
-        </w:rPr>
-        <w:t xml:space="preserve"> a Delta Car es de:</w:t>
+          <w:b/>
+          <w:color w:val="404040" w:themeColor="text1" w:themeTint="BF"/>
+          <w:lang w:eastAsia="es-MX"/>
+        </w:rPr>
+        <w:t>Delta Car</w:t>
+      </w:r>
+      <w:r>
+        <w:rPr>
+          <w:rFonts w:ascii="Arial" w:eastAsia="Times New Roman" w:hAnsi="Arial" w:cs="Arial"/>
+          <w:color w:val="404040" w:themeColor="text1" w:themeTint="BF"/>
+          <w:lang w:eastAsia="es-MX"/>
+        </w:rPr>
+        <w:t xml:space="preserve"> es de:</w:t>
       </w:r>
     </w:p>
     <w:tbl>
       <w:tblPr>
-        <w:tblStyle w:val="Tablanormal5"/>
+        <w:tblStyle w:val="Tablanormal51"/>
         <w:tblpPr w:leftFromText="141" w:rightFromText="141" w:vertAnchor="text" w:horzAnchor="page" w:tblpX="1810" w:tblpY="187"/>
         <w:tblW w:w="9213" w:type="dxa"/>
         <w:tblLook w:val="04A0" w:firstRow="1" w:lastRow="0" w:firstColumn="1" w:lastColumn="0" w:noHBand="0" w:noVBand="1"/>
@@ -307,17 +326,17 @@
           <w:p>
             <w:pPr>
               <w:rPr>
-                <w:rFonts w:ascii="Times New Roman" w:eastAsia="Times New Roman" w:hAnsi="Times New Roman" w:cs="Times New Roman"/>
-                <w:sz w:val="24"/>
-                <w:szCs w:val="24"/>
+                <w:rFonts w:ascii="Arial" w:eastAsia="Times New Roman" w:hAnsi="Arial" w:cs="Times New Roman"/>
+                <w:color w:val="404040" w:themeColor="text1" w:themeTint="BF"/>
+                <w:sz w:val="22"/>
                 <w:lang w:eastAsia="es-MX"/>
               </w:rPr>
             </w:pPr>
             <w:r>
               <w:rPr>
-                <w:rFonts w:ascii="Times New Roman" w:eastAsia="Times New Roman" w:hAnsi="Times New Roman" w:cs="Times New Roman"/>
-                <w:sz w:val="24"/>
-                <w:szCs w:val="24"/>
+                <w:rFonts w:ascii="Arial" w:eastAsia="Times New Roman" w:hAnsi="Arial" w:cs="Times New Roman"/>
+                <w:color w:val="404040" w:themeColor="text1" w:themeTint="BF"/>
+                <w:sz w:val="22"/>
                 <w:lang w:eastAsia="es-MX"/>
               </w:rPr>
               <w:t>Servicio</w:t>
@@ -332,17 +351,17 @@
             <w:pPr>
               <w:cnfStyle w:val="100000000000" w:firstRow="1" w:lastRow="0" w:firstColumn="0" w:lastColumn="0" w:oddVBand="0" w:evenVBand="0" w:oddHBand="0" w:evenHBand="0" w:firstRowFirstColumn="0" w:firstRowLastColumn="0" w:lastRowFirstColumn="0" w:lastRowLastColumn="0"/>
               <w:rPr>
-                <w:rFonts w:ascii="Times New Roman" w:eastAsia="Times New Roman" w:hAnsi="Times New Roman" w:cs="Times New Roman"/>
-                <w:sz w:val="24"/>
-                <w:szCs w:val="24"/>
+                <w:rFonts w:ascii="Arial" w:eastAsia="Times New Roman" w:hAnsi="Arial" w:cs="Times New Roman"/>
+                <w:color w:val="404040" w:themeColor="text1" w:themeTint="BF"/>
+                <w:sz w:val="22"/>
                 <w:lang w:eastAsia="es-MX"/>
               </w:rPr>
             </w:pPr>
             <w:r>
               <w:rPr>
-                <w:rFonts w:ascii="Times New Roman" w:eastAsia="Times New Roman" w:hAnsi="Times New Roman" w:cs="Times New Roman"/>
-                <w:sz w:val="24"/>
-                <w:szCs w:val="24"/>
+                <w:rFonts w:ascii="Arial" w:eastAsia="Times New Roman" w:hAnsi="Arial" w:cs="Times New Roman"/>
+                <w:color w:val="404040" w:themeColor="text1" w:themeTint="BF"/>
+                <w:sz w:val="22"/>
                 <w:lang w:eastAsia="es-MX"/>
               </w:rPr>
               <w:t>Cantidad</w:t>
@@ -357,17 +376,17 @@
             <w:pPr>
               <w:cnfStyle w:val="100000000000" w:firstRow="1" w:lastRow="0" w:firstColumn="0" w:lastColumn="0" w:oddVBand="0" w:evenVBand="0" w:oddHBand="0" w:evenHBand="0" w:firstRowFirstColumn="0" w:firstRowLastColumn="0" w:lastRowFirstColumn="0" w:lastRowLastColumn="0"/>
               <w:rPr>
-                <w:rFonts w:ascii="Times New Roman" w:eastAsia="Times New Roman" w:hAnsi="Times New Roman" w:cs="Times New Roman"/>
-                <w:sz w:val="24"/>
-                <w:szCs w:val="24"/>
+                <w:rFonts w:ascii="Arial" w:eastAsia="Times New Roman" w:hAnsi="Arial" w:cs="Times New Roman"/>
+                <w:color w:val="404040" w:themeColor="text1" w:themeTint="BF"/>
+                <w:sz w:val="22"/>
                 <w:lang w:eastAsia="es-MX"/>
               </w:rPr>
             </w:pPr>
             <w:r>
               <w:rPr>
-                <w:rFonts w:ascii="Times New Roman" w:eastAsia="Times New Roman" w:hAnsi="Times New Roman" w:cs="Times New Roman"/>
-                <w:sz w:val="24"/>
-                <w:szCs w:val="24"/>
+                <w:rFonts w:ascii="Arial" w:eastAsia="Times New Roman" w:hAnsi="Arial" w:cs="Times New Roman"/>
+                <w:color w:val="404040" w:themeColor="text1" w:themeTint="BF"/>
+                <w:sz w:val="22"/>
                 <w:lang w:eastAsia="es-MX"/>
               </w:rPr>
               <w:t>Costo</w:t>
@@ -382,23 +401,21 @@
             <w:pPr>
               <w:cnfStyle w:val="100000000000" w:firstRow="1" w:lastRow="0" w:firstColumn="0" w:lastColumn="0" w:oddVBand="0" w:evenVBand="0" w:oddHBand="0" w:evenHBand="0" w:firstRowFirstColumn="0" w:firstRowLastColumn="0" w:lastRowFirstColumn="0" w:lastRowLastColumn="0"/>
               <w:rPr>
-                <w:rFonts w:ascii="Times New Roman" w:eastAsia="Times New Roman" w:hAnsi="Times New Roman" w:cs="Times New Roman"/>
-                <w:sz w:val="24"/>
-                <w:szCs w:val="24"/>
+                <w:rFonts w:ascii="Arial" w:eastAsia="Times New Roman" w:hAnsi="Arial" w:cs="Times New Roman"/>
+                <w:color w:val="404040" w:themeColor="text1" w:themeTint="BF"/>
+                <w:sz w:val="22"/>
                 <w:lang w:eastAsia="es-MX"/>
               </w:rPr>
             </w:pPr>
             <w:r>
               <w:rPr>
-                <w:rFonts w:ascii="Times New Roman" w:eastAsia="Times New Roman" w:hAnsi="Times New Roman" w:cs="Times New Roman"/>
-                <w:sz w:val="24"/>
-                <w:szCs w:val="24"/>
+                <w:rFonts w:ascii="Arial" w:eastAsia="Times New Roman" w:hAnsi="Arial" w:cs="Times New Roman"/>
+                <w:color w:val="404040" w:themeColor="text1" w:themeTint="BF"/>
+                <w:sz w:val="22"/>
                 <w:lang w:eastAsia="es-MX"/>
               </w:rPr>
               <w:t>Incluye</w:t>
             </w:r>
-            <w:bookmarkStart w:id="0" w:name="_GoBack"/>
-            <w:bookmarkEnd w:id="0"/>
           </w:p>
         </w:tc>
       </w:tr>
@@ -415,20 +432,39 @@
           <w:p>
             <w:pPr>
               <w:rPr>
-                <w:rFonts w:ascii="Times New Roman" w:eastAsia="Times New Roman" w:hAnsi="Times New Roman" w:cs="Times New Roman"/>
-                <w:sz w:val="24"/>
-                <w:szCs w:val="24"/>
+                <w:rFonts w:ascii="Arial" w:eastAsia="Times New Roman" w:hAnsi="Arial" w:cs="Times New Roman"/>
+                <w:color w:val="404040" w:themeColor="text1" w:themeTint="BF"/>
+                <w:sz w:val="22"/>
                 <w:lang w:eastAsia="es-MX"/>
               </w:rPr>
             </w:pPr>
             <w:r>
               <w:rPr>
-                <w:rFonts w:ascii="Times New Roman" w:eastAsia="Times New Roman" w:hAnsi="Times New Roman" w:cs="Times New Roman"/>
-                <w:sz w:val="24"/>
-                <w:szCs w:val="24"/>
-                <w:lang w:eastAsia="es-MX"/>
-              </w:rPr>
-              <w:t>${servicio}</w:t>
+                <w:rFonts w:ascii="Arial" w:eastAsia="Times New Roman" w:hAnsi="Arial" w:cs="Times New Roman"/>
+                <w:color w:val="404040" w:themeColor="text1" w:themeTint="BF"/>
+                <w:sz w:val="22"/>
+                <w:lang w:eastAsia="es-MX"/>
+              </w:rPr>
+              <w:t>${</w:t>
+            </w:r>
+            <w:r>
+              <w:rPr>
+                <w:rFonts w:ascii="Arial" w:eastAsia="Times New Roman" w:hAnsi="Arial" w:cs="Times New Roman"/>
+                <w:b/>
+                <w:color w:val="404040" w:themeColor="text1" w:themeTint="BF"/>
+                <w:sz w:val="22"/>
+                <w:lang w:eastAsia="es-MX"/>
+              </w:rPr>
+              <w:t>servicio</w:t>
+            </w:r>
+            <w:r>
+              <w:rPr>
+                <w:rFonts w:ascii="Arial" w:eastAsia="Times New Roman" w:hAnsi="Arial" w:cs="Times New Roman"/>
+                <w:color w:val="404040" w:themeColor="text1" w:themeTint="BF"/>
+                <w:sz w:val="22"/>
+                <w:lang w:eastAsia="es-MX"/>
+              </w:rPr>
+              <w:t>}</w:t>
             </w:r>
           </w:p>
         </w:tc>
@@ -440,17 +476,15 @@
             <w:pPr>
               <w:cnfStyle w:val="000000100000" w:firstRow="0" w:lastRow="0" w:firstColumn="0" w:lastColumn="0" w:oddVBand="0" w:evenVBand="0" w:oddHBand="1" w:evenHBand="0" w:firstRowFirstColumn="0" w:firstRowLastColumn="0" w:lastRowFirstColumn="0" w:lastRowLastColumn="0"/>
               <w:rPr>
-                <w:rFonts w:ascii="Times New Roman" w:eastAsia="Times New Roman" w:hAnsi="Times New Roman" w:cs="Times New Roman"/>
-                <w:sz w:val="24"/>
-                <w:szCs w:val="24"/>
+                <w:rFonts w:ascii="Arial" w:eastAsia="Times New Roman" w:hAnsi="Arial" w:cs="Times New Roman"/>
+                <w:color w:val="404040" w:themeColor="text1" w:themeTint="BF"/>
                 <w:lang w:eastAsia="es-MX"/>
               </w:rPr>
             </w:pPr>
             <w:r>
               <w:rPr>
-                <w:rFonts w:ascii="Times New Roman" w:eastAsia="Times New Roman" w:hAnsi="Times New Roman" w:cs="Times New Roman"/>
-                <w:sz w:val="24"/>
-                <w:szCs w:val="24"/>
+                <w:rFonts w:ascii="Arial" w:eastAsia="Times New Roman" w:hAnsi="Arial" w:cs="Times New Roman"/>
+                <w:color w:val="404040" w:themeColor="text1" w:themeTint="BF"/>
                 <w:lang w:eastAsia="es-MX"/>
               </w:rPr>
               <w:t>${cantidad}</w:t>
@@ -465,17 +499,15 @@
             <w:pPr>
               <w:cnfStyle w:val="000000100000" w:firstRow="0" w:lastRow="0" w:firstColumn="0" w:lastColumn="0" w:oddVBand="0" w:evenVBand="0" w:oddHBand="1" w:evenHBand="0" w:firstRowFirstColumn="0" w:firstRowLastColumn="0" w:lastRowFirstColumn="0" w:lastRowLastColumn="0"/>
               <w:rPr>
-                <w:rFonts w:ascii="Times New Roman" w:eastAsia="Times New Roman" w:hAnsi="Times New Roman" w:cs="Times New Roman"/>
-                <w:sz w:val="24"/>
-                <w:szCs w:val="24"/>
+                <w:rFonts w:ascii="Arial" w:eastAsia="Times New Roman" w:hAnsi="Arial" w:cs="Times New Roman"/>
+                <w:color w:val="404040" w:themeColor="text1" w:themeTint="BF"/>
                 <w:lang w:eastAsia="es-MX"/>
               </w:rPr>
             </w:pPr>
             <w:r>
               <w:rPr>
-                <w:rFonts w:ascii="Times New Roman" w:eastAsia="Times New Roman" w:hAnsi="Times New Roman" w:cs="Times New Roman"/>
-                <w:sz w:val="24"/>
-                <w:szCs w:val="24"/>
+                <w:rFonts w:ascii="Arial" w:eastAsia="Times New Roman" w:hAnsi="Arial" w:cs="Times New Roman"/>
+                <w:color w:val="404040" w:themeColor="text1" w:themeTint="BF"/>
                 <w:lang w:eastAsia="es-MX"/>
               </w:rPr>
               <w:t>$${costo}</w:t>
@@ -488,22 +520,31 @@
           </w:tcPr>
           <w:p>
             <w:pPr>
+              <w:tabs>
+                <w:tab w:val="center" w:pos="1646"/>
+              </w:tabs>
               <w:cnfStyle w:val="000000100000" w:firstRow="0" w:lastRow="0" w:firstColumn="0" w:lastColumn="0" w:oddVBand="0" w:evenVBand="0" w:oddHBand="1" w:evenHBand="0" w:firstRowFirstColumn="0" w:firstRowLastColumn="0" w:lastRowFirstColumn="0" w:lastRowLastColumn="0"/>
               <w:rPr>
-                <w:rFonts w:ascii="Times New Roman" w:eastAsia="Times New Roman" w:hAnsi="Times New Roman" w:cs="Times New Roman"/>
-                <w:sz w:val="24"/>
-                <w:szCs w:val="24"/>
+                <w:rFonts w:ascii="Arial" w:eastAsia="Times New Roman" w:hAnsi="Arial" w:cs="Times New Roman"/>
+                <w:color w:val="404040" w:themeColor="text1" w:themeTint="BF"/>
                 <w:lang w:eastAsia="es-MX"/>
               </w:rPr>
             </w:pPr>
             <w:r>
               <w:rPr>
-                <w:rFonts w:ascii="Times New Roman" w:eastAsia="Times New Roman" w:hAnsi="Times New Roman" w:cs="Times New Roman"/>
-                <w:sz w:val="24"/>
-                <w:szCs w:val="24"/>
+                <w:rFonts w:ascii="Arial" w:eastAsia="Times New Roman" w:hAnsi="Arial" w:cs="Times New Roman"/>
+                <w:color w:val="404040" w:themeColor="text1" w:themeTint="BF"/>
                 <w:lang w:eastAsia="es-MX"/>
               </w:rPr>
               <w:t>${incluye}</w:t>
+            </w:r>
+            <w:r>
+              <w:rPr>
+                <w:rFonts w:ascii="Arial" w:eastAsia="Times New Roman" w:hAnsi="Arial" w:cs="Times New Roman"/>
+                <w:color w:val="404040" w:themeColor="text1" w:themeTint="BF"/>
+                <w:lang w:eastAsia="es-MX"/>
+              </w:rPr>
+              <w:tab/>
             </w:r>
           </w:p>
         </w:tc>
@@ -514,7 +555,7 @@
         <w:spacing w:after="0" w:line="240" w:lineRule="auto"/>
         <w:rPr>
           <w:rFonts w:ascii="Arial" w:eastAsia="Times New Roman" w:hAnsi="Arial" w:cs="Arial"/>
-          <w:color w:val="000000"/>
+          <w:color w:val="404040" w:themeColor="text1" w:themeTint="BF"/>
           <w:lang w:eastAsia="es-MX"/>
         </w:rPr>
       </w:pPr>
@@ -523,9 +564,8 @@
       <w:pPr>
         <w:spacing w:after="0" w:line="240" w:lineRule="auto"/>
         <w:rPr>
-          <w:rFonts w:ascii="Times New Roman" w:eastAsia="Times New Roman" w:hAnsi="Times New Roman" w:cs="Times New Roman"/>
-          <w:sz w:val="24"/>
-          <w:szCs w:val="24"/>
+          <w:rFonts w:ascii="Arial" w:eastAsia="Times New Roman" w:hAnsi="Arial" w:cs="Times New Roman"/>
+          <w:color w:val="404040" w:themeColor="text1" w:themeTint="BF"/>
           <w:lang w:eastAsia="es-MX"/>
         </w:rPr>
       </w:pPr>
@@ -534,9 +574,8 @@
       <w:pPr>
         <w:spacing w:after="0" w:line="240" w:lineRule="auto"/>
         <w:rPr>
-          <w:rFonts w:ascii="Times New Roman" w:eastAsia="Times New Roman" w:hAnsi="Times New Roman" w:cs="Times New Roman"/>
-          <w:sz w:val="24"/>
-          <w:szCs w:val="24"/>
+          <w:rFonts w:ascii="Arial" w:eastAsia="Times New Roman" w:hAnsi="Arial" w:cs="Times New Roman"/>
+          <w:color w:val="404040" w:themeColor="text1" w:themeTint="BF"/>
           <w:lang w:eastAsia="es-MX"/>
         </w:rPr>
       </w:pPr>
@@ -547,53 +586,60 @@
         <w:ind w:left="4320" w:firstLine="720"/>
         <w:jc w:val="right"/>
         <w:rPr>
-          <w:rFonts w:ascii="Times New Roman" w:eastAsia="Times New Roman" w:hAnsi="Times New Roman" w:cs="Times New Roman"/>
-          <w:sz w:val="24"/>
-          <w:szCs w:val="24"/>
+          <w:rFonts w:ascii="Arial" w:eastAsia="Times New Roman" w:hAnsi="Arial" w:cs="Times New Roman"/>
+          <w:color w:val="404040" w:themeColor="text1" w:themeTint="BF"/>
           <w:lang w:eastAsia="es-MX"/>
         </w:rPr>
       </w:pPr>
       <w:r>
         <w:rPr>
           <w:rFonts w:ascii="Arial" w:eastAsia="Times New Roman" w:hAnsi="Arial" w:cs="Arial"/>
-          <w:color w:val="000000"/>
-          <w:lang w:eastAsia="es-MX"/>
-        </w:rPr>
-        <w:t>Total:    </w:t>
+          <w:color w:val="404040" w:themeColor="text1" w:themeTint="BF"/>
+          <w:lang w:eastAsia="es-MX"/>
+        </w:rPr>
+        <w:t>Total:    $</w:t>
       </w:r>
       <w:r>
         <w:rPr>
           <w:rFonts w:ascii="Arial" w:eastAsia="Times New Roman" w:hAnsi="Arial" w:cs="Arial"/>
-          <w:color w:val="000000"/>
-          <w:lang w:eastAsia="es-MX"/>
-        </w:rPr>
-        <w:t>$</w:t>
+          <w:bCs/>
+          <w:color w:val="404040" w:themeColor="text1" w:themeTint="BF"/>
+          <w:lang w:eastAsia="es-MX"/>
+        </w:rPr>
+        <w:t>${</w:t>
       </w:r>
       <w:r>
         <w:rPr>
           <w:rFonts w:ascii="Arial" w:eastAsia="Times New Roman" w:hAnsi="Arial" w:cs="Arial"/>
           <w:bCs/>
-          <w:color w:val="000000"/>
-          <w:lang w:eastAsia="es-MX"/>
-        </w:rPr>
-        <w:t>${total}</w:t>
+          <w:color w:val="404040" w:themeColor="text1" w:themeTint="BF"/>
+          <w:lang w:eastAsia="es-MX"/>
+        </w:rPr>
+        <w:t>total</w:t>
       </w:r>
+      <w:r>
+        <w:rPr>
+          <w:rFonts w:ascii="Arial" w:eastAsia="Times New Roman" w:hAnsi="Arial" w:cs="Arial"/>
+          <w:bCs/>
+          <w:color w:val="404040" w:themeColor="text1" w:themeTint="BF"/>
+          <w:lang w:eastAsia="es-MX"/>
+        </w:rPr>
+        <w:t>}</w:t>
+      </w:r>
     </w:p>
     <w:p>
       <w:pPr>
         <w:spacing w:after="240" w:line="240" w:lineRule="auto"/>
         <w:rPr>
-          <w:rFonts w:ascii="Times New Roman" w:eastAsia="Times New Roman" w:hAnsi="Times New Roman" w:cs="Times New Roman"/>
-          <w:sz w:val="24"/>
-          <w:szCs w:val="24"/>
+          <w:rFonts w:ascii="Arial" w:eastAsia="Times New Roman" w:hAnsi="Arial" w:cs="Times New Roman"/>
+          <w:color w:val="404040" w:themeColor="text1" w:themeTint="BF"/>
           <w:lang w:eastAsia="es-MX"/>
         </w:rPr>
       </w:pPr>
       <w:r>
         <w:rPr>
-          <w:rFonts w:ascii="Times New Roman" w:eastAsia="Times New Roman" w:hAnsi="Times New Roman" w:cs="Times New Roman"/>
-          <w:sz w:val="24"/>
-          <w:szCs w:val="24"/>
+          <w:rFonts w:ascii="Arial" w:eastAsia="Times New Roman" w:hAnsi="Arial" w:cs="Times New Roman"/>
+          <w:color w:val="404040" w:themeColor="text1" w:themeTint="BF"/>
           <w:lang w:eastAsia="es-MX"/>
         </w:rPr>
         <w:br/>
@@ -601,7 +647,7 @@
     </w:p>
     <w:tbl>
       <w:tblPr>
-        <w:tblStyle w:val="Tablanormal5"/>
+        <w:tblStyle w:val="Tablanormal51"/>
         <w:tblpPr w:leftFromText="141" w:rightFromText="141" w:vertAnchor="text" w:horzAnchor="page" w:tblpX="1810" w:tblpY="-30"/>
         <w:tblW w:w="0" w:type="auto"/>
         <w:tblLook w:val="04A0" w:firstRow="1" w:lastRow="0" w:firstColumn="1" w:lastColumn="0" w:noHBand="0" w:noVBand="1"/>
@@ -623,17 +669,17 @@
           <w:p>
             <w:pPr>
               <w:rPr>
-                <w:rFonts w:ascii="Times New Roman" w:eastAsia="Times New Roman" w:hAnsi="Times New Roman" w:cs="Times New Roman"/>
-                <w:sz w:val="24"/>
-                <w:szCs w:val="24"/>
+                <w:rFonts w:ascii="Arial" w:eastAsia="Times New Roman" w:hAnsi="Arial" w:cs="Times New Roman"/>
+                <w:color w:val="404040" w:themeColor="text1" w:themeTint="BF"/>
+                <w:sz w:val="22"/>
                 <w:lang w:eastAsia="es-MX"/>
               </w:rPr>
             </w:pPr>
             <w:r>
               <w:rPr>
-                <w:rFonts w:ascii="Times New Roman" w:eastAsia="Times New Roman" w:hAnsi="Times New Roman" w:cs="Times New Roman"/>
-                <w:sz w:val="24"/>
-                <w:szCs w:val="24"/>
+                <w:rFonts w:ascii="Arial" w:eastAsia="Times New Roman" w:hAnsi="Arial" w:cs="Times New Roman"/>
+                <w:color w:val="404040" w:themeColor="text1" w:themeTint="BF"/>
+                <w:sz w:val="22"/>
                 <w:lang w:eastAsia="es-MX"/>
               </w:rPr>
               <w:t>Servicio Adicional</w:t>
@@ -648,17 +694,17 @@
             <w:pPr>
               <w:cnfStyle w:val="100000000000" w:firstRow="1" w:lastRow="0" w:firstColumn="0" w:lastColumn="0" w:oddVBand="0" w:evenVBand="0" w:oddHBand="0" w:evenHBand="0" w:firstRowFirstColumn="0" w:firstRowLastColumn="0" w:lastRowFirstColumn="0" w:lastRowLastColumn="0"/>
               <w:rPr>
-                <w:rFonts w:ascii="Times New Roman" w:eastAsia="Times New Roman" w:hAnsi="Times New Roman" w:cs="Times New Roman"/>
-                <w:sz w:val="24"/>
-                <w:szCs w:val="24"/>
+                <w:rFonts w:ascii="Arial" w:eastAsia="Times New Roman" w:hAnsi="Arial" w:cs="Times New Roman"/>
+                <w:color w:val="404040" w:themeColor="text1" w:themeTint="BF"/>
+                <w:sz w:val="22"/>
                 <w:lang w:eastAsia="es-MX"/>
               </w:rPr>
             </w:pPr>
             <w:r>
               <w:rPr>
-                <w:rFonts w:ascii="Times New Roman" w:eastAsia="Times New Roman" w:hAnsi="Times New Roman" w:cs="Times New Roman"/>
-                <w:sz w:val="24"/>
-                <w:szCs w:val="24"/>
+                <w:rFonts w:ascii="Arial" w:eastAsia="Times New Roman" w:hAnsi="Arial" w:cs="Times New Roman"/>
+                <w:color w:val="404040" w:themeColor="text1" w:themeTint="BF"/>
+                <w:sz w:val="22"/>
                 <w:lang w:eastAsia="es-MX"/>
               </w:rPr>
               <w:t>Cantidad</w:t>
@@ -673,17 +719,17 @@
             <w:pPr>
               <w:cnfStyle w:val="100000000000" w:firstRow="1" w:lastRow="0" w:firstColumn="0" w:lastColumn="0" w:oddVBand="0" w:evenVBand="0" w:oddHBand="0" w:evenHBand="0" w:firstRowFirstColumn="0" w:firstRowLastColumn="0" w:lastRowFirstColumn="0" w:lastRowLastColumn="0"/>
               <w:rPr>
-                <w:rFonts w:ascii="Times New Roman" w:eastAsia="Times New Roman" w:hAnsi="Times New Roman" w:cs="Times New Roman"/>
-                <w:sz w:val="24"/>
-                <w:szCs w:val="24"/>
+                <w:rFonts w:ascii="Arial" w:eastAsia="Times New Roman" w:hAnsi="Arial" w:cs="Times New Roman"/>
+                <w:color w:val="404040" w:themeColor="text1" w:themeTint="BF"/>
+                <w:sz w:val="22"/>
                 <w:lang w:eastAsia="es-MX"/>
               </w:rPr>
             </w:pPr>
             <w:r>
               <w:rPr>
-                <w:rFonts w:ascii="Times New Roman" w:eastAsia="Times New Roman" w:hAnsi="Times New Roman" w:cs="Times New Roman"/>
-                <w:sz w:val="24"/>
-                <w:szCs w:val="24"/>
+                <w:rFonts w:ascii="Arial" w:eastAsia="Times New Roman" w:hAnsi="Arial" w:cs="Times New Roman"/>
+                <w:color w:val="404040" w:themeColor="text1" w:themeTint="BF"/>
+                <w:sz w:val="22"/>
                 <w:lang w:eastAsia="es-MX"/>
               </w:rPr>
               <w:t>Costo</w:t>
@@ -704,17 +750,17 @@
           <w:p>
             <w:pPr>
               <w:rPr>
-                <w:rFonts w:ascii="Times New Roman" w:eastAsia="Times New Roman" w:hAnsi="Times New Roman" w:cs="Times New Roman"/>
-                <w:sz w:val="24"/>
-                <w:szCs w:val="24"/>
+                <w:rFonts w:ascii="Arial" w:eastAsia="Times New Roman" w:hAnsi="Arial" w:cs="Times New Roman"/>
+                <w:color w:val="404040" w:themeColor="text1" w:themeTint="BF"/>
+                <w:sz w:val="22"/>
                 <w:lang w:eastAsia="es-MX"/>
               </w:rPr>
             </w:pPr>
             <w:r>
               <w:rPr>
-                <w:rFonts w:ascii="Times New Roman" w:eastAsia="Times New Roman" w:hAnsi="Times New Roman" w:cs="Times New Roman"/>
-                <w:sz w:val="24"/>
-                <w:szCs w:val="24"/>
+                <w:rFonts w:ascii="Arial" w:eastAsia="Times New Roman" w:hAnsi="Arial" w:cs="Times New Roman"/>
+                <w:color w:val="404040" w:themeColor="text1" w:themeTint="BF"/>
+                <w:sz w:val="22"/>
                 <w:lang w:eastAsia="es-MX"/>
               </w:rPr>
               <w:t>${servicioA}</w:t>
@@ -729,17 +775,15 @@
             <w:pPr>
               <w:cnfStyle w:val="000000100000" w:firstRow="0" w:lastRow="0" w:firstColumn="0" w:lastColumn="0" w:oddVBand="0" w:evenVBand="0" w:oddHBand="1" w:evenHBand="0" w:firstRowFirstColumn="0" w:firstRowLastColumn="0" w:lastRowFirstColumn="0" w:lastRowLastColumn="0"/>
               <w:rPr>
-                <w:rFonts w:ascii="Times New Roman" w:eastAsia="Times New Roman" w:hAnsi="Times New Roman" w:cs="Times New Roman"/>
-                <w:sz w:val="24"/>
-                <w:szCs w:val="24"/>
+                <w:rFonts w:ascii="Arial" w:eastAsia="Times New Roman" w:hAnsi="Arial" w:cs="Times New Roman"/>
+                <w:color w:val="404040" w:themeColor="text1" w:themeTint="BF"/>
                 <w:lang w:eastAsia="es-MX"/>
               </w:rPr>
             </w:pPr>
             <w:r>
               <w:rPr>
-                <w:rFonts w:ascii="Times New Roman" w:eastAsia="Times New Roman" w:hAnsi="Times New Roman" w:cs="Times New Roman"/>
-                <w:sz w:val="24"/>
-                <w:szCs w:val="24"/>
+                <w:rFonts w:ascii="Arial" w:eastAsia="Times New Roman" w:hAnsi="Arial" w:cs="Times New Roman"/>
+                <w:color w:val="404040" w:themeColor="text1" w:themeTint="BF"/>
                 <w:lang w:eastAsia="es-MX"/>
               </w:rPr>
               <w:t>${cantidadA}</w:t>
@@ -754,17 +798,15 @@
             <w:pPr>
               <w:cnfStyle w:val="000000100000" w:firstRow="0" w:lastRow="0" w:firstColumn="0" w:lastColumn="0" w:oddVBand="0" w:evenVBand="0" w:oddHBand="1" w:evenHBand="0" w:firstRowFirstColumn="0" w:firstRowLastColumn="0" w:lastRowFirstColumn="0" w:lastRowLastColumn="0"/>
               <w:rPr>
-                <w:rFonts w:ascii="Times New Roman" w:eastAsia="Times New Roman" w:hAnsi="Times New Roman" w:cs="Times New Roman"/>
-                <w:sz w:val="24"/>
-                <w:szCs w:val="24"/>
+                <w:rFonts w:ascii="Arial" w:eastAsia="Times New Roman" w:hAnsi="Arial" w:cs="Times New Roman"/>
+                <w:color w:val="404040" w:themeColor="text1" w:themeTint="BF"/>
                 <w:lang w:eastAsia="es-MX"/>
               </w:rPr>
             </w:pPr>
             <w:r>
               <w:rPr>
-                <w:rFonts w:ascii="Times New Roman" w:eastAsia="Times New Roman" w:hAnsi="Times New Roman" w:cs="Times New Roman"/>
-                <w:sz w:val="24"/>
-                <w:szCs w:val="24"/>
+                <w:rFonts w:ascii="Arial" w:eastAsia="Times New Roman" w:hAnsi="Arial" w:cs="Times New Roman"/>
+                <w:color w:val="404040" w:themeColor="text1" w:themeTint="BF"/>
                 <w:lang w:eastAsia="es-MX"/>
               </w:rPr>
               <w:t>$${costoA}</w:t>
@@ -777,9 +819,8 @@
       <w:pPr>
         <w:spacing w:after="240" w:line="240" w:lineRule="auto"/>
         <w:rPr>
-          <w:rFonts w:ascii="Times New Roman" w:eastAsia="Times New Roman" w:hAnsi="Times New Roman" w:cs="Times New Roman"/>
-          <w:sz w:val="24"/>
-          <w:szCs w:val="24"/>
+          <w:rFonts w:ascii="Arial" w:eastAsia="Times New Roman" w:hAnsi="Arial" w:cs="Times New Roman"/>
+          <w:color w:val="404040" w:themeColor="text1" w:themeTint="BF"/>
           <w:lang w:eastAsia="es-MX"/>
         </w:rPr>
       </w:pPr>
@@ -790,7 +831,7 @@
         <w:jc w:val="both"/>
         <w:rPr>
           <w:rFonts w:ascii="Arial" w:eastAsia="Times New Roman" w:hAnsi="Arial" w:cs="Arial"/>
-          <w:color w:val="000000"/>
+          <w:color w:val="404040" w:themeColor="text1" w:themeTint="BF"/>
           <w:lang w:eastAsia="es-MX"/>
         </w:rPr>
       </w:pPr>
@@ -801,7 +842,7 @@
         <w:jc w:val="both"/>
         <w:rPr>
           <w:rFonts w:ascii="Arial" w:eastAsia="Times New Roman" w:hAnsi="Arial" w:cs="Arial"/>
-          <w:color w:val="000000"/>
+          <w:color w:val="404040" w:themeColor="text1" w:themeTint="BF"/>
           <w:lang w:eastAsia="es-MX"/>
         </w:rPr>
       </w:pPr>
@@ -812,7 +853,7 @@
         <w:jc w:val="both"/>
         <w:rPr>
           <w:rFonts w:ascii="Arial" w:eastAsia="Times New Roman" w:hAnsi="Arial" w:cs="Arial"/>
-          <w:color w:val="000000"/>
+          <w:color w:val="404040" w:themeColor="text1" w:themeTint="BF"/>
           <w:lang w:eastAsia="es-MX"/>
         </w:rPr>
       </w:pPr>
@@ -823,7 +864,7 @@
         <w:jc w:val="both"/>
         <w:rPr>
           <w:rFonts w:ascii="Arial" w:eastAsia="Times New Roman" w:hAnsi="Arial" w:cs="Arial"/>
-          <w:color w:val="000000"/>
+          <w:color w:val="404040" w:themeColor="text1" w:themeTint="BF"/>
           <w:lang w:eastAsia="es-MX"/>
         </w:rPr>
       </w:pPr>
@@ -833,19 +874,34 @@
         <w:spacing w:after="0" w:line="240" w:lineRule="auto"/>
         <w:jc w:val="both"/>
         <w:rPr>
-          <w:rFonts w:ascii="Times New Roman" w:eastAsia="Times New Roman" w:hAnsi="Times New Roman" w:cs="Times New Roman"/>
-          <w:sz w:val="24"/>
-          <w:szCs w:val="24"/>
+          <w:rFonts w:ascii="Arial" w:eastAsia="Times New Roman" w:hAnsi="Arial" w:cs="Times New Roman"/>
+          <w:color w:val="404040" w:themeColor="text1" w:themeTint="BF"/>
           <w:lang w:eastAsia="es-MX"/>
         </w:rPr>
       </w:pPr>
       <w:r>
         <w:rPr>
           <w:rFonts w:ascii="Arial" w:eastAsia="Times New Roman" w:hAnsi="Arial" w:cs="Arial"/>
-          <w:color w:val="000000"/>
-          <w:lang w:eastAsia="es-MX"/>
-        </w:rPr>
-        <w:t>Le informamos que Delta Car le enviará mensajes y correos en donde usted podrá visualizar Imágenes y Videos del estado de su automóvil, los avances del servicio solicitado, así como también podrá recibir cotización de servicios adicionales que pueda requerir su unidad.</w:t>
+          <w:color w:val="404040" w:themeColor="text1" w:themeTint="BF"/>
+          <w:lang w:eastAsia="es-MX"/>
+        </w:rPr>
+        <w:t xml:space="preserve">Le informamos que </w:t>
+      </w:r>
+      <w:r>
+        <w:rPr>
+          <w:rFonts w:ascii="Arial" w:eastAsia="Times New Roman" w:hAnsi="Arial" w:cs="Arial"/>
+          <w:color w:val="404040" w:themeColor="text1" w:themeTint="BF"/>
+          <w:lang w:eastAsia="es-MX"/>
+        </w:rPr>
+        <w:t>Delta Car</w:t>
+      </w:r>
+      <w:r>
+        <w:rPr>
+          <w:rFonts w:ascii="Arial" w:eastAsia="Times New Roman" w:hAnsi="Arial" w:cs="Arial"/>
+          <w:color w:val="404040" w:themeColor="text1" w:themeTint="BF"/>
+          <w:lang w:eastAsia="es-MX"/>
+        </w:rPr>
+        <w:t xml:space="preserve"> le enviará mensajes de texto y correos electrónicos en donde Usted podrá visualizar imágenes y videos del estado de su automóvil, los avances del servicio solicitado, así como también podrá recibir cotización de servicios adicionales que pueda requerir su unidad.</w:t>
       </w:r>
     </w:p>
     <w:sectPr>
@@ -2040,6 +2096,133 @@
     <w:uiPriority w:val="99"/>
     <w:rsid w:val="00EE4999"/>
   </w:style>
+  <w:style w:type="table" w:customStyle="1" w:styleId="Tablanormal51">
+    <w:name w:val="Tabla normal 51"/>
+    <w:basedOn w:val="Tablanormal"/>
+    <w:uiPriority w:val="45"/>
+    <w:rsid w:val="00A05303"/>
+    <w:pPr>
+      <w:spacing w:after="0" w:line="240" w:lineRule="auto"/>
+    </w:pPr>
+    <w:tblPr>
+      <w:tblStyleRowBandSize w:val="1"/>
+      <w:tblStyleColBandSize w:val="1"/>
+      <w:tblInd w:w="0" w:type="dxa"/>
+      <w:tblCellMar>
+        <w:top w:w="0" w:type="dxa"/>
+        <w:left w:w="108" w:type="dxa"/>
+        <w:bottom w:w="0" w:type="dxa"/>
+        <w:right w:w="108" w:type="dxa"/>
+      </w:tblCellMar>
+    </w:tblPr>
+    <w:tblStylePr w:type="firstRow">
+      <w:rPr>
+        <w:rFonts w:asciiTheme="majorHAnsi" w:eastAsiaTheme="majorEastAsia" w:hAnsiTheme="majorHAnsi" w:cstheme="majorBidi"/>
+        <w:i/>
+        <w:iCs/>
+        <w:sz w:val="26"/>
+      </w:rPr>
+      <w:tblPr/>
+      <w:tcPr>
+        <w:tcBorders>
+          <w:bottom w:val="single" w:sz="4" w:space="0" w:color="7F7F7F" w:themeColor="text1" w:themeTint="80"/>
+        </w:tcBorders>
+        <w:shd w:val="clear" w:color="auto" w:fill="FFFFFF" w:themeFill="background1"/>
+      </w:tcPr>
+    </w:tblStylePr>
+    <w:tblStylePr w:type="lastRow">
+      <w:rPr>
+        <w:rFonts w:asciiTheme="majorHAnsi" w:eastAsiaTheme="majorEastAsia" w:hAnsiTheme="majorHAnsi" w:cstheme="majorBidi"/>
+        <w:i/>
+        <w:iCs/>
+        <w:sz w:val="26"/>
+      </w:rPr>
+      <w:tblPr/>
+      <w:tcPr>
+        <w:tcBorders>
+          <w:top w:val="single" w:sz="4" w:space="0" w:color="7F7F7F" w:themeColor="text1" w:themeTint="80"/>
+        </w:tcBorders>
+        <w:shd w:val="clear" w:color="auto" w:fill="FFFFFF" w:themeFill="background1"/>
+      </w:tcPr>
+    </w:tblStylePr>
+    <w:tblStylePr w:type="firstCol">
+      <w:pPr>
+        <w:jc w:val="right"/>
+      </w:pPr>
+      <w:rPr>
+        <w:rFonts w:asciiTheme="majorHAnsi" w:eastAsiaTheme="majorEastAsia" w:hAnsiTheme="majorHAnsi" w:cstheme="majorBidi"/>
+        <w:i/>
+        <w:iCs/>
+        <w:sz w:val="26"/>
+      </w:rPr>
+      <w:tblPr/>
+      <w:tcPr>
+        <w:tcBorders>
+          <w:right w:val="single" w:sz="4" w:space="0" w:color="7F7F7F" w:themeColor="text1" w:themeTint="80"/>
+        </w:tcBorders>
+        <w:shd w:val="clear" w:color="auto" w:fill="FFFFFF" w:themeFill="background1"/>
+      </w:tcPr>
+    </w:tblStylePr>
+    <w:tblStylePr w:type="lastCol">
+      <w:rPr>
+        <w:rFonts w:asciiTheme="majorHAnsi" w:eastAsiaTheme="majorEastAsia" w:hAnsiTheme="majorHAnsi" w:cstheme="majorBidi"/>
+        <w:i/>
+        <w:iCs/>
+        <w:sz w:val="26"/>
+      </w:rPr>
+      <w:tblPr/>
+      <w:tcPr>
+        <w:tcBorders>
+          <w:left w:val="single" w:sz="4" w:space="0" w:color="7F7F7F" w:themeColor="text1" w:themeTint="80"/>
+        </w:tcBorders>
+        <w:shd w:val="clear" w:color="auto" w:fill="FFFFFF" w:themeFill="background1"/>
+      </w:tcPr>
+    </w:tblStylePr>
+    <w:tblStylePr w:type="band1Vert">
+      <w:tblPr/>
+      <w:tcPr>
+        <w:shd w:val="clear" w:color="auto" w:fill="F2F2F2" w:themeFill="background1" w:themeFillShade="F2"/>
+      </w:tcPr>
+    </w:tblStylePr>
+    <w:tblStylePr w:type="band1Horz">
+      <w:tblPr/>
+      <w:tcPr>
+        <w:shd w:val="clear" w:color="auto" w:fill="F2F2F2" w:themeFill="background1" w:themeFillShade="F2"/>
+      </w:tcPr>
+    </w:tblStylePr>
+    <w:tblStylePr w:type="neCell">
+      <w:tblPr/>
+      <w:tcPr>
+        <w:tcBorders>
+          <w:left w:val="nil"/>
+        </w:tcBorders>
+      </w:tcPr>
+    </w:tblStylePr>
+    <w:tblStylePr w:type="nwCell">
+      <w:tblPr/>
+      <w:tcPr>
+        <w:tcBorders>
+          <w:right w:val="nil"/>
+        </w:tcBorders>
+      </w:tcPr>
+    </w:tblStylePr>
+    <w:tblStylePr w:type="seCell">
+      <w:tblPr/>
+      <w:tcPr>
+        <w:tcBorders>
+          <w:left w:val="nil"/>
+        </w:tcBorders>
+      </w:tcPr>
+    </w:tblStylePr>
+    <w:tblStylePr w:type="swCell">
+      <w:tblPr/>
+      <w:tcPr>
+        <w:tcBorders>
+          <w:right w:val="nil"/>
+        </w:tcBorders>
+      </w:tcPr>
+    </w:tblStylePr>
+  </w:style>
 </w:styles>
 </file>
 

</xml_diff>